<commit_message>
1) Fixed Math 2) Fixed FAQ
</commit_message>
<xml_diff>
--- a/TotalStat/FAQ.docx
+++ b/TotalStat/FAQ.docx
@@ -10,6 +10,7 @@
           <w:b/>
           <w:sz w:val="44"/>
           <w:szCs w:val="44"/>
+          <w:lang w:val="ru-RU"/>
         </w:rPr>
       </w:pPr>
       <w:r>
@@ -4066,17 +4067,7 @@
           <w:szCs w:val="28"/>
           <w:lang w:val="ru-RU"/>
         </w:rPr>
-        <w:t>Условия обновлени</w:t>
-      </w:r>
-      <w:bookmarkStart w:id="0" w:name="_GoBack"/>
-      <w:bookmarkEnd w:id="0"/>
-      <w:r>
-        <w:rPr>
-          <w:sz w:val="28"/>
-          <w:szCs w:val="28"/>
-          <w:lang w:val="ru-RU"/>
-        </w:rPr>
-        <w:t>я секторов</w:t>
+        <w:t>Условия обновления секторов</w:t>
       </w:r>
       <w:r>
         <w:rPr>
@@ -4476,31 +4467,7 @@
           <w:szCs w:val="28"/>
           <w:lang w:val="ru-RU"/>
         </w:rPr>
-        <w:t xml:space="preserve">Условия </w:t>
-      </w:r>
-      <w:r>
-        <w:rPr>
-          <w:sz w:val="28"/>
-          <w:szCs w:val="28"/>
-          <w:lang w:val="ru-RU"/>
-        </w:rPr>
-        <w:t>добавления</w:t>
-      </w:r>
-      <w:r>
-        <w:rPr>
-          <w:sz w:val="28"/>
-          <w:szCs w:val="28"/>
-          <w:lang w:val="ru-RU"/>
-        </w:rPr>
-        <w:t xml:space="preserve"> </w:t>
-      </w:r>
-      <w:r>
-        <w:rPr>
-          <w:sz w:val="28"/>
-          <w:szCs w:val="28"/>
-          <w:lang w:val="ru-RU"/>
-        </w:rPr>
-        <w:t>репортов из файла:</w:t>
+        <w:t>Условия добавления репортов из файла:</w:t>
       </w:r>
     </w:p>
     <w:p>
@@ -4979,6 +4946,338 @@
           <w:szCs w:val="28"/>
           <w:lang w:val="ru-RU"/>
         </w:rPr>
+        <w:t>2.3.2) Условия добавления даты из вставки:</w:t>
+      </w:r>
+    </w:p>
+    <w:p>
+      <w:pPr>
+        <w:pStyle w:val="ListParagraph"/>
+        <w:ind w:left="810" w:hanging="180"/>
+        <w:rPr>
+          <w:sz w:val="28"/>
+          <w:szCs w:val="28"/>
+          <w:lang w:val="ru-RU"/>
+        </w:rPr>
+      </w:pPr>
+      <w:r>
+        <w:rPr>
+          <w:sz w:val="28"/>
+          <w:szCs w:val="28"/>
+          <w:lang w:val="ru-RU"/>
+        </w:rPr>
+        <w:t xml:space="preserve">- разделителем репортов на </w:t>
+      </w:r>
+      <w:r>
+        <w:rPr>
+          <w:sz w:val="28"/>
+          <w:szCs w:val="28"/>
+        </w:rPr>
+        <w:t>Before</w:t>
+      </w:r>
+      <w:r>
+        <w:rPr>
+          <w:sz w:val="28"/>
+          <w:szCs w:val="28"/>
+          <w:lang w:val="ru-RU"/>
+        </w:rPr>
+        <w:t xml:space="preserve"> </w:t>
+      </w:r>
+      <w:r>
+        <w:rPr>
+          <w:sz w:val="28"/>
+          <w:szCs w:val="28"/>
+        </w:rPr>
+        <w:t>Market</w:t>
+      </w:r>
+      <w:r>
+        <w:rPr>
+          <w:sz w:val="28"/>
+          <w:szCs w:val="28"/>
+          <w:lang w:val="ru-RU"/>
+        </w:rPr>
+        <w:t xml:space="preserve"> </w:t>
+      </w:r>
+      <w:r>
+        <w:rPr>
+          <w:sz w:val="28"/>
+          <w:szCs w:val="28"/>
+        </w:rPr>
+        <w:t>Open</w:t>
+      </w:r>
+      <w:r>
+        <w:rPr>
+          <w:sz w:val="28"/>
+          <w:szCs w:val="28"/>
+          <w:lang w:val="ru-RU"/>
+        </w:rPr>
+        <w:t xml:space="preserve"> </w:t>
+      </w:r>
+      <w:r>
+        <w:rPr>
+          <w:sz w:val="28"/>
+          <w:szCs w:val="28"/>
+          <w:lang w:val="ru-RU"/>
+        </w:rPr>
+        <w:t xml:space="preserve">и </w:t>
+      </w:r>
+      <w:r>
+        <w:rPr>
+          <w:sz w:val="28"/>
+          <w:szCs w:val="28"/>
+        </w:rPr>
+        <w:t>After</w:t>
+      </w:r>
+      <w:r>
+        <w:rPr>
+          <w:sz w:val="28"/>
+          <w:szCs w:val="28"/>
+          <w:lang w:val="ru-RU"/>
+        </w:rPr>
+        <w:t xml:space="preserve"> </w:t>
+      </w:r>
+      <w:r>
+        <w:rPr>
+          <w:sz w:val="28"/>
+          <w:szCs w:val="28"/>
+        </w:rPr>
+        <w:t>Close</w:t>
+      </w:r>
+      <w:r>
+        <w:rPr>
+          <w:sz w:val="28"/>
+          <w:szCs w:val="28"/>
+          <w:lang w:val="ru-RU"/>
+        </w:rPr>
+        <w:t xml:space="preserve"> </w:t>
+      </w:r>
+      <w:r>
+        <w:rPr>
+          <w:sz w:val="28"/>
+          <w:szCs w:val="28"/>
+          <w:lang w:val="ru-RU"/>
+        </w:rPr>
+        <w:t xml:space="preserve">является слово </w:t>
+      </w:r>
+      <w:proofErr w:type="gramStart"/>
+      <w:r>
+        <w:rPr>
+          <w:sz w:val="28"/>
+          <w:szCs w:val="28"/>
+        </w:rPr>
+        <w:t>After</w:t>
+      </w:r>
+      <w:r>
+        <w:rPr>
+          <w:sz w:val="28"/>
+          <w:szCs w:val="28"/>
+          <w:lang w:val="ru-RU"/>
+        </w:rPr>
+        <w:t>(</w:t>
+      </w:r>
+      <w:proofErr w:type="gramEnd"/>
+      <w:r>
+        <w:rPr>
+          <w:sz w:val="28"/>
+          <w:szCs w:val="28"/>
+          <w:lang w:val="ru-RU"/>
+        </w:rPr>
+        <w:t>регистр букв не имеет значения</w:t>
+      </w:r>
+      <w:r>
+        <w:rPr>
+          <w:sz w:val="28"/>
+          <w:szCs w:val="28"/>
+          <w:lang w:val="ru-RU"/>
+        </w:rPr>
+        <w:t>)</w:t>
+      </w:r>
+    </w:p>
+    <w:p>
+      <w:pPr>
+        <w:pStyle w:val="ListParagraph"/>
+        <w:ind w:left="810" w:hanging="180"/>
+        <w:rPr>
+          <w:sz w:val="28"/>
+          <w:szCs w:val="28"/>
+          <w:lang w:val="ru-RU"/>
+        </w:rPr>
+      </w:pPr>
+      <w:r>
+        <w:rPr>
+          <w:sz w:val="28"/>
+          <w:szCs w:val="28"/>
+          <w:lang w:val="ru-RU"/>
+        </w:rPr>
+        <w:t>- все репорты до разделит</w:t>
+      </w:r>
+      <w:r>
+        <w:rPr>
+          <w:sz w:val="28"/>
+          <w:szCs w:val="28"/>
+          <w:lang w:val="ru-RU"/>
+        </w:rPr>
+        <w:t>еля</w:t>
+      </w:r>
+      <w:r>
+        <w:rPr>
+          <w:sz w:val="28"/>
+          <w:szCs w:val="28"/>
+          <w:lang w:val="ru-RU"/>
+        </w:rPr>
+        <w:t xml:space="preserve"> </w:t>
+      </w:r>
+      <w:r>
+        <w:rPr>
+          <w:sz w:val="28"/>
+          <w:szCs w:val="28"/>
+        </w:rPr>
+        <w:t>After</w:t>
+      </w:r>
+      <w:r>
+        <w:rPr>
+          <w:sz w:val="28"/>
+          <w:szCs w:val="28"/>
+          <w:lang w:val="ru-RU"/>
+        </w:rPr>
+        <w:t xml:space="preserve"> </w:t>
+      </w:r>
+      <w:r>
+        <w:rPr>
+          <w:sz w:val="28"/>
+          <w:szCs w:val="28"/>
+          <w:lang w:val="ru-RU"/>
+        </w:rPr>
+        <w:t>запишутся в</w:t>
+      </w:r>
+      <w:r>
+        <w:rPr>
+          <w:sz w:val="28"/>
+          <w:szCs w:val="28"/>
+          <w:lang w:val="ru-RU"/>
+        </w:rPr>
+        <w:t xml:space="preserve"> </w:t>
+      </w:r>
+      <w:r>
+        <w:rPr>
+          <w:sz w:val="28"/>
+          <w:szCs w:val="28"/>
+        </w:rPr>
+        <w:t>BMO</w:t>
+      </w:r>
+      <w:r>
+        <w:rPr>
+          <w:sz w:val="28"/>
+          <w:szCs w:val="28"/>
+          <w:lang w:val="ru-RU"/>
+        </w:rPr>
+        <w:t xml:space="preserve">, после в </w:t>
+      </w:r>
+      <w:r>
+        <w:rPr>
+          <w:sz w:val="28"/>
+          <w:szCs w:val="28"/>
+        </w:rPr>
+        <w:t>AC</w:t>
+      </w:r>
+    </w:p>
+    <w:p>
+      <w:pPr>
+        <w:pStyle w:val="ListParagraph"/>
+        <w:ind w:left="810" w:hanging="180"/>
+        <w:rPr>
+          <w:sz w:val="28"/>
+          <w:szCs w:val="28"/>
+          <w:lang w:val="ru-RU"/>
+        </w:rPr>
+      </w:pPr>
+      <w:r>
+        <w:rPr>
+          <w:sz w:val="28"/>
+          <w:szCs w:val="28"/>
+          <w:lang w:val="ru-RU"/>
+        </w:rPr>
+        <w:t xml:space="preserve">- суббота и воскресенье </w:t>
+      </w:r>
+      <w:proofErr w:type="gramStart"/>
+      <w:r>
+        <w:rPr>
+          <w:sz w:val="28"/>
+          <w:szCs w:val="28"/>
+          <w:lang w:val="ru-RU"/>
+        </w:rPr>
+        <w:t>пропускаются(</w:t>
+      </w:r>
+      <w:proofErr w:type="gramEnd"/>
+      <w:r>
+        <w:rPr>
+          <w:sz w:val="28"/>
+          <w:szCs w:val="28"/>
+          <w:lang w:val="ru-RU"/>
+        </w:rPr>
+        <w:t>пример: если сегодня пятница, то нажатие кнопки «Завтра» запишет репорты на дату Понедельника, для Понедельника вчера - пятница)</w:t>
+      </w:r>
+    </w:p>
+    <w:p>
+      <w:pPr>
+        <w:pStyle w:val="ListParagraph"/>
+        <w:ind w:hanging="720"/>
+        <w:rPr>
+          <w:sz w:val="28"/>
+          <w:szCs w:val="28"/>
+          <w:lang w:val="ru-RU"/>
+        </w:rPr>
+      </w:pPr>
+    </w:p>
+    <w:p>
+      <w:pPr>
+        <w:pStyle w:val="ListParagraph"/>
+        <w:ind w:hanging="720"/>
+        <w:rPr>
+          <w:sz w:val="28"/>
+          <w:szCs w:val="28"/>
+          <w:lang w:val="ru-RU"/>
+        </w:rPr>
+      </w:pPr>
+      <w:r>
+        <w:rPr>
+          <w:sz w:val="28"/>
+          <w:szCs w:val="28"/>
+          <w:lang w:val="ru-RU"/>
+        </w:rPr>
+        <w:t xml:space="preserve">2.4) Закладка </w:t>
+      </w:r>
+      <w:r>
+        <w:rPr>
+          <w:sz w:val="28"/>
+          <w:szCs w:val="28"/>
+        </w:rPr>
+        <w:t>Dividend</w:t>
+      </w:r>
+      <w:r>
+        <w:rPr>
+          <w:sz w:val="28"/>
+          <w:szCs w:val="28"/>
+          <w:lang w:val="ru-RU"/>
+        </w:rPr>
+        <w:t>.</w:t>
+      </w:r>
+    </w:p>
+    <w:p>
+      <w:pPr>
+        <w:pStyle w:val="ListParagraph"/>
+        <w:ind w:hanging="720"/>
+        <w:rPr>
+          <w:sz w:val="28"/>
+          <w:szCs w:val="28"/>
+          <w:lang w:val="ru-RU"/>
+        </w:rPr>
+      </w:pPr>
+      <w:r>
+        <w:rPr>
+          <w:sz w:val="28"/>
+          <w:szCs w:val="28"/>
+          <w:lang w:val="ru-RU"/>
+        </w:rPr>
         <w:t>2.</w:t>
       </w:r>
       <w:r>
@@ -4987,39 +5286,23 @@
           <w:szCs w:val="28"/>
           <w:lang w:val="ru-RU"/>
         </w:rPr>
-        <w:t>3</w:t>
-      </w:r>
-      <w:r>
-        <w:rPr>
-          <w:sz w:val="28"/>
-          <w:szCs w:val="28"/>
-          <w:lang w:val="ru-RU"/>
-        </w:rPr>
-        <w:t>.2) Условия</w:t>
-      </w:r>
-      <w:r>
-        <w:rPr>
-          <w:sz w:val="28"/>
-          <w:szCs w:val="28"/>
-          <w:lang w:val="ru-RU"/>
-        </w:rPr>
-        <w:t xml:space="preserve"> добавления </w:t>
-      </w:r>
-      <w:r>
-        <w:rPr>
-          <w:sz w:val="28"/>
-          <w:szCs w:val="28"/>
-          <w:lang w:val="ru-RU"/>
-        </w:rPr>
-        <w:t>даты из вставки</w:t>
-      </w:r>
-      <w:r>
-        <w:rPr>
-          <w:sz w:val="28"/>
-          <w:szCs w:val="28"/>
-          <w:lang w:val="ru-RU"/>
-        </w:rPr>
-        <w:t>:</w:t>
+        <w:t>4</w:t>
+      </w:r>
+      <w:r>
+        <w:rPr>
+          <w:sz w:val="28"/>
+          <w:szCs w:val="28"/>
+          <w:lang w:val="ru-RU"/>
+        </w:rPr>
+        <w:t xml:space="preserve">.1) </w:t>
+      </w:r>
+      <w:r>
+        <w:rPr>
+          <w:sz w:val="28"/>
+          <w:szCs w:val="28"/>
+          <w:lang w:val="ru-RU"/>
+        </w:rPr>
+        <w:t>Условия добавления дивидендов из файла:</w:t>
       </w:r>
     </w:p>
     <w:p>
@@ -5038,14 +5321,217 @@
           <w:szCs w:val="28"/>
           <w:lang w:val="ru-RU"/>
         </w:rPr>
-        <w:t xml:space="preserve">- разделителем репортов на </w:t>
-      </w:r>
-      <w:r>
-        <w:rPr>
-          <w:sz w:val="28"/>
-          <w:szCs w:val="28"/>
-        </w:rPr>
-        <w:t>Before</w:t>
+        <w:t xml:space="preserve">- </w:t>
+      </w:r>
+      <w:r>
+        <w:rPr>
+          <w:sz w:val="28"/>
+          <w:szCs w:val="28"/>
+          <w:lang w:val="ru-RU"/>
+        </w:rPr>
+        <w:t xml:space="preserve">формат файла должен быть </w:t>
+      </w:r>
+      <w:r>
+        <w:rPr>
+          <w:sz w:val="28"/>
+          <w:szCs w:val="28"/>
+          <w:lang w:val="ru-RU"/>
+        </w:rPr>
+        <w:t>.</w:t>
+      </w:r>
+      <w:r>
+        <w:rPr>
+          <w:sz w:val="28"/>
+          <w:szCs w:val="28"/>
+        </w:rPr>
+        <w:t>txt</w:t>
+      </w:r>
+    </w:p>
+    <w:p>
+      <w:pPr>
+        <w:pStyle w:val="ListParagraph"/>
+        <w:ind w:left="810" w:hanging="180"/>
+        <w:rPr>
+          <w:sz w:val="28"/>
+          <w:szCs w:val="28"/>
+          <w:lang w:val="ru-RU"/>
+        </w:rPr>
+      </w:pPr>
+      <w:r>
+        <w:rPr>
+          <w:sz w:val="28"/>
+          <w:szCs w:val="28"/>
+          <w:lang w:val="ru-RU"/>
+        </w:rPr>
+        <w:t xml:space="preserve">- </w:t>
+      </w:r>
+      <w:r>
+        <w:rPr>
+          <w:sz w:val="28"/>
+          <w:szCs w:val="28"/>
+          <w:lang w:val="ru-RU"/>
+        </w:rPr>
+        <w:t xml:space="preserve">имя файла должно состоять из </w:t>
+      </w:r>
+      <w:r>
+        <w:rPr>
+          <w:sz w:val="28"/>
+          <w:szCs w:val="28"/>
+          <w:lang w:val="ru-RU"/>
+        </w:rPr>
+        <w:t>“</w:t>
+      </w:r>
+      <w:proofErr w:type="spellStart"/>
+      <w:r>
+        <w:rPr>
+          <w:sz w:val="28"/>
+          <w:szCs w:val="28"/>
+          <w:lang w:val="ru-RU"/>
+        </w:rPr>
+        <w:t>год</w:t>
+      </w:r>
+      <w:r>
+        <w:rPr>
+          <w:sz w:val="28"/>
+          <w:szCs w:val="28"/>
+          <w:lang w:val="ru-RU"/>
+        </w:rPr>
+        <w:t>.</w:t>
+      </w:r>
+      <w:r>
+        <w:rPr>
+          <w:sz w:val="28"/>
+          <w:szCs w:val="28"/>
+          <w:lang w:val="ru-RU"/>
+        </w:rPr>
+        <w:t>месяц.день</w:t>
+      </w:r>
+      <w:proofErr w:type="spellEnd"/>
+      <w:r>
+        <w:rPr>
+          <w:sz w:val="28"/>
+          <w:szCs w:val="28"/>
+          <w:lang w:val="ru-RU"/>
+        </w:rPr>
+        <w:t>”</w:t>
+      </w:r>
+      <w:r>
+        <w:rPr>
+          <w:sz w:val="28"/>
+          <w:szCs w:val="28"/>
+          <w:lang w:val="ru-RU"/>
+        </w:rPr>
+        <w:t xml:space="preserve"> (например,</w:t>
+      </w:r>
+      <w:r>
+        <w:rPr>
+          <w:sz w:val="28"/>
+          <w:szCs w:val="28"/>
+          <w:lang w:val="ru-RU"/>
+        </w:rPr>
+        <w:t xml:space="preserve"> 2019.8.24</w:t>
+      </w:r>
+      <w:r>
+        <w:rPr>
+          <w:sz w:val="28"/>
+          <w:szCs w:val="28"/>
+          <w:lang w:val="ru-RU"/>
+        </w:rPr>
+        <w:t>.txt)</w:t>
+      </w:r>
+    </w:p>
+    <w:p>
+      <w:pPr>
+        <w:pStyle w:val="ListParagraph"/>
+        <w:ind w:left="810" w:hanging="180"/>
+        <w:rPr>
+          <w:sz w:val="28"/>
+          <w:szCs w:val="28"/>
+          <w:lang w:val="ru-RU"/>
+        </w:rPr>
+      </w:pPr>
+      <w:r>
+        <w:rPr>
+          <w:sz w:val="28"/>
+          <w:szCs w:val="28"/>
+          <w:lang w:val="ru-RU"/>
+        </w:rPr>
+        <w:t xml:space="preserve">- файл должен содержать такие столбцы и в таком порядке: </w:t>
+      </w:r>
+      <w:r>
+        <w:rPr>
+          <w:sz w:val="28"/>
+          <w:szCs w:val="28"/>
+        </w:rPr>
+        <w:t>Ticker</w:t>
+      </w:r>
+      <w:r>
+        <w:rPr>
+          <w:sz w:val="28"/>
+          <w:szCs w:val="28"/>
+          <w:lang w:val="ru-RU"/>
+        </w:rPr>
+        <w:t xml:space="preserve">, </w:t>
+      </w:r>
+      <w:proofErr w:type="spellStart"/>
+      <w:r>
+        <w:rPr>
+          <w:sz w:val="28"/>
+          <w:szCs w:val="28"/>
+        </w:rPr>
+        <w:t>DividendSum</w:t>
+      </w:r>
+      <w:proofErr w:type="spellEnd"/>
+    </w:p>
+    <w:p>
+      <w:pPr>
+        <w:pStyle w:val="ListParagraph"/>
+        <w:ind w:left="810" w:hanging="180"/>
+        <w:rPr>
+          <w:sz w:val="28"/>
+          <w:szCs w:val="28"/>
+          <w:lang w:val="ru-RU"/>
+        </w:rPr>
+      </w:pPr>
+      <w:r>
+        <w:rPr>
+          <w:sz w:val="28"/>
+          <w:szCs w:val="28"/>
+          <w:lang w:val="ru-RU"/>
+        </w:rPr>
+        <w:t xml:space="preserve">- </w:t>
+      </w:r>
+      <w:r>
+        <w:rPr>
+          <w:sz w:val="28"/>
+          <w:szCs w:val="28"/>
+          <w:lang w:val="ru-RU"/>
+        </w:rPr>
+        <w:t>столбцы должны разделяться табуляциями (</w:t>
+      </w:r>
+      <w:r>
+        <w:rPr>
+          <w:sz w:val="28"/>
+          <w:szCs w:val="28"/>
+          <w:u w:val="single"/>
+          <w:lang w:val="ru-RU"/>
+        </w:rPr>
+        <w:t>не пробелами!!!</w:t>
+      </w:r>
+      <w:r>
+        <w:rPr>
+          <w:sz w:val="28"/>
+          <w:szCs w:val="28"/>
+          <w:lang w:val="ru-RU"/>
+        </w:rPr>
+        <w:t xml:space="preserve">). При копировании из </w:t>
+      </w:r>
+      <w:r>
+        <w:rPr>
+          <w:sz w:val="28"/>
+          <w:szCs w:val="28"/>
+        </w:rPr>
+        <w:t>excel</w:t>
       </w:r>
       <w:r>
         <w:rPr>
@@ -5059,93 +5545,192 @@
         <w:rPr>
           <w:sz w:val="28"/>
           <w:szCs w:val="28"/>
-        </w:rPr>
-        <w:t>Market</w:t>
-      </w:r>
-      <w:r>
-        <w:rPr>
-          <w:sz w:val="28"/>
-          <w:szCs w:val="28"/>
-          <w:lang w:val="ru-RU"/>
-        </w:rPr>
-        <w:t xml:space="preserve"> </w:t>
-      </w:r>
-      <w:r>
-        <w:rPr>
-          <w:sz w:val="28"/>
-          <w:szCs w:val="28"/>
-        </w:rPr>
-        <w:t>Open</w:t>
-      </w:r>
-      <w:r>
-        <w:rPr>
-          <w:sz w:val="28"/>
-          <w:szCs w:val="28"/>
-          <w:lang w:val="ru-RU"/>
-        </w:rPr>
-        <w:t xml:space="preserve"> </w:t>
-      </w:r>
-      <w:r>
-        <w:rPr>
-          <w:sz w:val="28"/>
-          <w:szCs w:val="28"/>
-          <w:lang w:val="ru-RU"/>
-        </w:rPr>
-        <w:t xml:space="preserve">и </w:t>
-      </w:r>
-      <w:r>
-        <w:rPr>
-          <w:sz w:val="28"/>
-          <w:szCs w:val="28"/>
-        </w:rPr>
-        <w:t>After</w:t>
-      </w:r>
-      <w:r>
-        <w:rPr>
-          <w:sz w:val="28"/>
-          <w:szCs w:val="28"/>
-          <w:lang w:val="ru-RU"/>
-        </w:rPr>
-        <w:t xml:space="preserve"> </w:t>
-      </w:r>
-      <w:r>
-        <w:rPr>
-          <w:sz w:val="28"/>
-          <w:szCs w:val="28"/>
-        </w:rPr>
-        <w:t>Close</w:t>
-      </w:r>
-      <w:r>
-        <w:rPr>
-          <w:sz w:val="28"/>
-          <w:szCs w:val="28"/>
-          <w:lang w:val="ru-RU"/>
-        </w:rPr>
-        <w:t xml:space="preserve"> </w:t>
-      </w:r>
-      <w:r>
-        <w:rPr>
-          <w:sz w:val="28"/>
-          <w:szCs w:val="28"/>
-          <w:lang w:val="ru-RU"/>
-        </w:rPr>
-        <w:t xml:space="preserve">является слово </w:t>
+          <w:lang w:val="ru-RU"/>
+        </w:rPr>
+        <w:t xml:space="preserve">в </w:t>
+      </w:r>
+      <w:r>
+        <w:rPr>
+          <w:sz w:val="28"/>
+          <w:szCs w:val="28"/>
+          <w:lang w:val="ru-RU"/>
+        </w:rPr>
+        <w:t>.</w:t>
+      </w:r>
+      <w:r>
+        <w:rPr>
+          <w:sz w:val="28"/>
+          <w:szCs w:val="28"/>
+        </w:rPr>
+        <w:t>txt</w:t>
+      </w:r>
+      <w:r>
+        <w:rPr>
+          <w:sz w:val="28"/>
+          <w:szCs w:val="28"/>
+          <w:lang w:val="ru-RU"/>
+        </w:rPr>
+        <w:t xml:space="preserve"> столбцы раздел</w:t>
+      </w:r>
+      <w:r>
+        <w:rPr>
+          <w:sz w:val="28"/>
+          <w:szCs w:val="28"/>
+          <w:lang w:val="ru-RU"/>
+        </w:rPr>
+        <w:t>яются табуляциями автоматически</w:t>
+      </w:r>
+    </w:p>
+    <w:p>
+      <w:pPr>
+        <w:pStyle w:val="ListParagraph"/>
+        <w:ind w:hanging="720"/>
+        <w:rPr>
+          <w:sz w:val="28"/>
+          <w:szCs w:val="28"/>
+          <w:lang w:val="ru-RU"/>
+        </w:rPr>
+      </w:pPr>
+    </w:p>
+    <w:p>
+      <w:pPr>
+        <w:pStyle w:val="ListParagraph"/>
+        <w:ind w:hanging="720"/>
+        <w:rPr>
+          <w:sz w:val="28"/>
+          <w:szCs w:val="28"/>
+          <w:lang w:val="ru-RU"/>
+        </w:rPr>
+      </w:pPr>
+      <w:r>
+        <w:rPr>
+          <w:sz w:val="28"/>
+          <w:szCs w:val="28"/>
+          <w:lang w:val="ru-RU"/>
+        </w:rPr>
+        <w:t>2.</w:t>
+      </w:r>
+      <w:r>
+        <w:rPr>
+          <w:sz w:val="28"/>
+          <w:szCs w:val="28"/>
+          <w:lang w:val="ru-RU"/>
+        </w:rPr>
+        <w:t>4</w:t>
+      </w:r>
+      <w:r>
+        <w:rPr>
+          <w:sz w:val="28"/>
+          <w:szCs w:val="28"/>
+          <w:lang w:val="ru-RU"/>
+        </w:rPr>
+        <w:t xml:space="preserve">.2) Условия добавления </w:t>
+      </w:r>
+      <w:r>
+        <w:rPr>
+          <w:sz w:val="28"/>
+          <w:szCs w:val="28"/>
+          <w:lang w:val="ru-RU"/>
+        </w:rPr>
+        <w:t>дивидендов</w:t>
+      </w:r>
+      <w:r>
+        <w:rPr>
+          <w:sz w:val="28"/>
+          <w:szCs w:val="28"/>
+          <w:lang w:val="ru-RU"/>
+        </w:rPr>
+        <w:t xml:space="preserve"> из вставки:</w:t>
+      </w:r>
+    </w:p>
+    <w:p>
+      <w:pPr>
+        <w:pStyle w:val="ListParagraph"/>
+        <w:ind w:left="810" w:hanging="180"/>
+        <w:rPr>
+          <w:sz w:val="28"/>
+          <w:szCs w:val="28"/>
+          <w:lang w:val="ru-RU"/>
+        </w:rPr>
+      </w:pPr>
+      <w:r>
+        <w:rPr>
+          <w:sz w:val="28"/>
+          <w:szCs w:val="28"/>
+          <w:lang w:val="ru-RU"/>
+        </w:rPr>
+        <w:t>- при вставке столбцы разделяются пробелами</w:t>
+      </w:r>
+    </w:p>
+    <w:p>
+      <w:pPr>
+        <w:pStyle w:val="ListParagraph"/>
+        <w:ind w:left="810" w:hanging="180"/>
+        <w:rPr>
+          <w:sz w:val="28"/>
+          <w:szCs w:val="28"/>
+          <w:lang w:val="ru-RU"/>
+        </w:rPr>
+      </w:pPr>
+      <w:r>
+        <w:rPr>
+          <w:sz w:val="28"/>
+          <w:szCs w:val="28"/>
+          <w:lang w:val="ru-RU"/>
+        </w:rPr>
+        <w:t xml:space="preserve">- вставленный текст должен содержать такие столбцы и в таком порядке: </w:t>
+      </w:r>
+      <w:r>
+        <w:rPr>
+          <w:sz w:val="28"/>
+          <w:szCs w:val="28"/>
+        </w:rPr>
+        <w:t>Ticker</w:t>
+      </w:r>
+      <w:r>
+        <w:rPr>
+          <w:sz w:val="28"/>
+          <w:szCs w:val="28"/>
+          <w:lang w:val="ru-RU"/>
+        </w:rPr>
+        <w:t xml:space="preserve">, </w:t>
+      </w:r>
+      <w:proofErr w:type="spellStart"/>
+      <w:r>
+        <w:rPr>
+          <w:sz w:val="28"/>
+          <w:szCs w:val="28"/>
+        </w:rPr>
+        <w:t>DividendSum</w:t>
+      </w:r>
+      <w:proofErr w:type="spellEnd"/>
+    </w:p>
+    <w:p>
+      <w:pPr>
+        <w:pStyle w:val="ListParagraph"/>
+        <w:ind w:left="810" w:hanging="180"/>
+        <w:rPr>
+          <w:sz w:val="28"/>
+          <w:szCs w:val="28"/>
+          <w:lang w:val="ru-RU"/>
+        </w:rPr>
+      </w:pPr>
+      <w:r>
+        <w:rPr>
+          <w:sz w:val="28"/>
+          <w:szCs w:val="28"/>
+          <w:lang w:val="ru-RU"/>
+        </w:rPr>
+        <w:t xml:space="preserve">- суббота и воскресенье </w:t>
       </w:r>
       <w:proofErr w:type="gramStart"/>
       <w:r>
         <w:rPr>
           <w:sz w:val="28"/>
           <w:szCs w:val="28"/>
-        </w:rPr>
-        <w:t>After</w:t>
-      </w:r>
-      <w:r>
-        <w:rPr>
-          <w:sz w:val="28"/>
-          <w:szCs w:val="28"/>
-          <w:lang w:val="ru-RU"/>
-        </w:rPr>
-        <w:t>(</w:t>
+          <w:lang w:val="ru-RU"/>
+        </w:rPr>
+        <w:t>пропускаются(</w:t>
       </w:r>
       <w:proofErr w:type="gramEnd"/>
       <w:r>
@@ -5154,712 +5739,7 @@
           <w:szCs w:val="28"/>
           <w:lang w:val="ru-RU"/>
         </w:rPr>
-        <w:t>регистр букв не имеет значения</w:t>
-      </w:r>
-      <w:r>
-        <w:rPr>
-          <w:sz w:val="28"/>
-          <w:szCs w:val="28"/>
-          <w:lang w:val="ru-RU"/>
-        </w:rPr>
-        <w:t>)</w:t>
-      </w:r>
-    </w:p>
-    <w:p>
-      <w:pPr>
-        <w:pStyle w:val="ListParagraph"/>
-        <w:ind w:left="810" w:hanging="180"/>
-        <w:rPr>
-          <w:sz w:val="28"/>
-          <w:szCs w:val="28"/>
-        </w:rPr>
-      </w:pPr>
-      <w:r>
-        <w:rPr>
-          <w:sz w:val="28"/>
-          <w:szCs w:val="28"/>
-          <w:lang w:val="ru-RU"/>
-        </w:rPr>
-        <w:t>- все репорты до разделит</w:t>
-      </w:r>
-      <w:r>
-        <w:rPr>
-          <w:sz w:val="28"/>
-          <w:szCs w:val="28"/>
-          <w:lang w:val="ru-RU"/>
-        </w:rPr>
-        <w:t>еля</w:t>
-      </w:r>
-      <w:r>
-        <w:rPr>
-          <w:sz w:val="28"/>
-          <w:szCs w:val="28"/>
-          <w:lang w:val="ru-RU"/>
-        </w:rPr>
-        <w:t xml:space="preserve"> </w:t>
-      </w:r>
-      <w:r>
-        <w:rPr>
-          <w:sz w:val="28"/>
-          <w:szCs w:val="28"/>
-        </w:rPr>
-        <w:t>After</w:t>
-      </w:r>
-      <w:r>
-        <w:rPr>
-          <w:sz w:val="28"/>
-          <w:szCs w:val="28"/>
-          <w:lang w:val="ru-RU"/>
-        </w:rPr>
-        <w:t xml:space="preserve"> </w:t>
-      </w:r>
-      <w:r>
-        <w:rPr>
-          <w:sz w:val="28"/>
-          <w:szCs w:val="28"/>
-          <w:lang w:val="ru-RU"/>
-        </w:rPr>
-        <w:t>запишутся в</w:t>
-      </w:r>
-      <w:r>
-        <w:rPr>
-          <w:sz w:val="28"/>
-          <w:szCs w:val="28"/>
-          <w:lang w:val="ru-RU"/>
-        </w:rPr>
-        <w:t xml:space="preserve"> </w:t>
-      </w:r>
-      <w:r>
-        <w:rPr>
-          <w:sz w:val="28"/>
-          <w:szCs w:val="28"/>
-        </w:rPr>
-        <w:t>BMO</w:t>
-      </w:r>
-      <w:r>
-        <w:rPr>
-          <w:sz w:val="28"/>
-          <w:szCs w:val="28"/>
-          <w:lang w:val="ru-RU"/>
-        </w:rPr>
-        <w:t xml:space="preserve">, после в </w:t>
-      </w:r>
-      <w:r>
-        <w:rPr>
-          <w:sz w:val="28"/>
-          <w:szCs w:val="28"/>
-        </w:rPr>
-        <w:t>AC</w:t>
-      </w:r>
-    </w:p>
-    <w:p>
-      <w:pPr>
-        <w:pStyle w:val="ListParagraph"/>
-        <w:ind w:left="810" w:hanging="180"/>
-        <w:rPr>
-          <w:sz w:val="28"/>
-          <w:szCs w:val="28"/>
-          <w:lang w:val="ru-RU"/>
-        </w:rPr>
-      </w:pPr>
-      <w:r>
-        <w:rPr>
-          <w:sz w:val="28"/>
-          <w:szCs w:val="28"/>
-          <w:lang w:val="ru-RU"/>
-        </w:rPr>
-        <w:t xml:space="preserve">- суббота и воскресенье </w:t>
-      </w:r>
-      <w:proofErr w:type="gramStart"/>
-      <w:r>
-        <w:rPr>
-          <w:sz w:val="28"/>
-          <w:szCs w:val="28"/>
-          <w:lang w:val="ru-RU"/>
-        </w:rPr>
-        <w:t>пропускаются(</w:t>
-      </w:r>
-      <w:proofErr w:type="gramEnd"/>
-      <w:r>
-        <w:rPr>
-          <w:sz w:val="28"/>
-          <w:szCs w:val="28"/>
-          <w:lang w:val="ru-RU"/>
-        </w:rPr>
-        <w:t>пример: если сегодня пятница, то нажатие кнопки «Завтра» запишет репорты на дату Понедельника, для Понедельника вчера - пятница)</w:t>
-      </w:r>
-    </w:p>
-    <w:p>
-      <w:pPr>
-        <w:pStyle w:val="ListParagraph"/>
-        <w:ind w:hanging="720"/>
-        <w:rPr>
-          <w:sz w:val="28"/>
-          <w:szCs w:val="28"/>
-          <w:lang w:val="ru-RU"/>
-        </w:rPr>
-      </w:pPr>
-    </w:p>
-    <w:p>
-      <w:pPr>
-        <w:pStyle w:val="ListParagraph"/>
-        <w:ind w:hanging="720"/>
-        <w:rPr>
-          <w:sz w:val="28"/>
-          <w:szCs w:val="28"/>
-          <w:lang w:val="ru-RU"/>
-        </w:rPr>
-      </w:pPr>
-      <w:r>
-        <w:rPr>
-          <w:sz w:val="28"/>
-          <w:szCs w:val="28"/>
-          <w:lang w:val="ru-RU"/>
-        </w:rPr>
-        <w:t>2.</w:t>
-      </w:r>
-      <w:r>
-        <w:rPr>
-          <w:sz w:val="28"/>
-          <w:szCs w:val="28"/>
-          <w:lang w:val="ru-RU"/>
-        </w:rPr>
-        <w:t>4</w:t>
-      </w:r>
-      <w:r>
-        <w:rPr>
-          <w:sz w:val="28"/>
-          <w:szCs w:val="28"/>
-          <w:lang w:val="ru-RU"/>
-        </w:rPr>
-        <w:t xml:space="preserve">) Закладка </w:t>
-      </w:r>
-      <w:r>
-        <w:rPr>
-          <w:sz w:val="28"/>
-          <w:szCs w:val="28"/>
-        </w:rPr>
-        <w:t>Dividend</w:t>
-      </w:r>
-      <w:r>
-        <w:rPr>
-          <w:sz w:val="28"/>
-          <w:szCs w:val="28"/>
-          <w:lang w:val="ru-RU"/>
-        </w:rPr>
-        <w:t>.</w:t>
-      </w:r>
-    </w:p>
-    <w:p>
-      <w:pPr>
-        <w:pStyle w:val="ListParagraph"/>
-        <w:ind w:hanging="720"/>
-        <w:rPr>
-          <w:sz w:val="28"/>
-          <w:szCs w:val="28"/>
-          <w:lang w:val="ru-RU"/>
-        </w:rPr>
-      </w:pPr>
-      <w:r>
-        <w:rPr>
-          <w:sz w:val="28"/>
-          <w:szCs w:val="28"/>
-          <w:lang w:val="ru-RU"/>
-        </w:rPr>
-        <w:t>2.</w:t>
-      </w:r>
-      <w:r>
-        <w:rPr>
-          <w:sz w:val="28"/>
-          <w:szCs w:val="28"/>
-          <w:lang w:val="ru-RU"/>
-        </w:rPr>
-        <w:t>4</w:t>
-      </w:r>
-      <w:r>
-        <w:rPr>
-          <w:sz w:val="28"/>
-          <w:szCs w:val="28"/>
-          <w:lang w:val="ru-RU"/>
-        </w:rPr>
-        <w:t xml:space="preserve">.1) </w:t>
-      </w:r>
-      <w:r>
-        <w:rPr>
-          <w:sz w:val="28"/>
-          <w:szCs w:val="28"/>
-          <w:lang w:val="ru-RU"/>
-        </w:rPr>
-        <w:t xml:space="preserve">Условия добавления </w:t>
-      </w:r>
-      <w:r>
-        <w:rPr>
-          <w:sz w:val="28"/>
-          <w:szCs w:val="28"/>
-          <w:lang w:val="ru-RU"/>
-        </w:rPr>
-        <w:t>дивидендов</w:t>
-      </w:r>
-      <w:r>
-        <w:rPr>
-          <w:sz w:val="28"/>
-          <w:szCs w:val="28"/>
-          <w:lang w:val="ru-RU"/>
-        </w:rPr>
-        <w:t xml:space="preserve"> из файла:</w:t>
-      </w:r>
-    </w:p>
-    <w:p>
-      <w:pPr>
-        <w:pStyle w:val="ListParagraph"/>
-        <w:ind w:left="810" w:hanging="180"/>
-        <w:rPr>
-          <w:sz w:val="28"/>
-          <w:szCs w:val="28"/>
-          <w:lang w:val="ru-RU"/>
-        </w:rPr>
-      </w:pPr>
-      <w:r>
-        <w:rPr>
-          <w:sz w:val="28"/>
-          <w:szCs w:val="28"/>
-          <w:lang w:val="ru-RU"/>
-        </w:rPr>
-        <w:t xml:space="preserve">- </w:t>
-      </w:r>
-      <w:r>
-        <w:rPr>
-          <w:sz w:val="28"/>
-          <w:szCs w:val="28"/>
-          <w:lang w:val="ru-RU"/>
-        </w:rPr>
-        <w:t xml:space="preserve">формат файла должен быть </w:t>
-      </w:r>
-      <w:r>
-        <w:rPr>
-          <w:sz w:val="28"/>
-          <w:szCs w:val="28"/>
-          <w:lang w:val="ru-RU"/>
-        </w:rPr>
-        <w:t>.</w:t>
-      </w:r>
-      <w:r>
-        <w:rPr>
-          <w:sz w:val="28"/>
-          <w:szCs w:val="28"/>
-        </w:rPr>
-        <w:t>txt</w:t>
-      </w:r>
-    </w:p>
-    <w:p>
-      <w:pPr>
-        <w:pStyle w:val="ListParagraph"/>
-        <w:ind w:left="810" w:hanging="180"/>
-        <w:rPr>
-          <w:sz w:val="28"/>
-          <w:szCs w:val="28"/>
-          <w:lang w:val="ru-RU"/>
-        </w:rPr>
-      </w:pPr>
-      <w:r>
-        <w:rPr>
-          <w:sz w:val="28"/>
-          <w:szCs w:val="28"/>
-          <w:lang w:val="ru-RU"/>
-        </w:rPr>
-        <w:t xml:space="preserve">- </w:t>
-      </w:r>
-      <w:r>
-        <w:rPr>
-          <w:sz w:val="28"/>
-          <w:szCs w:val="28"/>
-          <w:lang w:val="ru-RU"/>
-        </w:rPr>
-        <w:t xml:space="preserve">имя файла должно состоять из </w:t>
-      </w:r>
-      <w:r>
-        <w:rPr>
-          <w:sz w:val="28"/>
-          <w:szCs w:val="28"/>
-          <w:lang w:val="ru-RU"/>
-        </w:rPr>
-        <w:t>“</w:t>
-      </w:r>
-      <w:proofErr w:type="spellStart"/>
-      <w:r>
-        <w:rPr>
-          <w:sz w:val="28"/>
-          <w:szCs w:val="28"/>
-          <w:lang w:val="ru-RU"/>
-        </w:rPr>
-        <w:t>год</w:t>
-      </w:r>
-      <w:r>
-        <w:rPr>
-          <w:sz w:val="28"/>
-          <w:szCs w:val="28"/>
-          <w:lang w:val="ru-RU"/>
-        </w:rPr>
-        <w:t>.</w:t>
-      </w:r>
-      <w:r>
-        <w:rPr>
-          <w:sz w:val="28"/>
-          <w:szCs w:val="28"/>
-          <w:lang w:val="ru-RU"/>
-        </w:rPr>
-        <w:t>месяц.день</w:t>
-      </w:r>
-      <w:proofErr w:type="spellEnd"/>
-      <w:r>
-        <w:rPr>
-          <w:sz w:val="28"/>
-          <w:szCs w:val="28"/>
-          <w:lang w:val="ru-RU"/>
-        </w:rPr>
-        <w:t>”</w:t>
-      </w:r>
-      <w:r>
-        <w:rPr>
-          <w:sz w:val="28"/>
-          <w:szCs w:val="28"/>
-          <w:lang w:val="ru-RU"/>
-        </w:rPr>
-        <w:t xml:space="preserve"> (например,</w:t>
-      </w:r>
-      <w:r>
-        <w:rPr>
-          <w:sz w:val="28"/>
-          <w:szCs w:val="28"/>
-          <w:lang w:val="ru-RU"/>
-        </w:rPr>
-        <w:t xml:space="preserve"> 2019.8.24</w:t>
-      </w:r>
-      <w:r>
-        <w:rPr>
-          <w:sz w:val="28"/>
-          <w:szCs w:val="28"/>
-          <w:lang w:val="ru-RU"/>
-        </w:rPr>
-        <w:t>.txt)</w:t>
-      </w:r>
-    </w:p>
-    <w:p>
-      <w:pPr>
-        <w:pStyle w:val="ListParagraph"/>
-        <w:ind w:left="810" w:hanging="180"/>
-        <w:rPr>
-          <w:sz w:val="28"/>
-          <w:szCs w:val="28"/>
-          <w:lang w:val="ru-RU"/>
-        </w:rPr>
-      </w:pPr>
-      <w:r>
-        <w:rPr>
-          <w:sz w:val="28"/>
-          <w:szCs w:val="28"/>
-          <w:lang w:val="ru-RU"/>
-        </w:rPr>
-        <w:t xml:space="preserve">- файл должен содержать такие столбцы и в таком порядке: </w:t>
-      </w:r>
-      <w:r>
-        <w:rPr>
-          <w:sz w:val="28"/>
-          <w:szCs w:val="28"/>
-        </w:rPr>
-        <w:t>Ticker</w:t>
-      </w:r>
-      <w:r>
-        <w:rPr>
-          <w:sz w:val="28"/>
-          <w:szCs w:val="28"/>
-          <w:lang w:val="ru-RU"/>
-        </w:rPr>
-        <w:t xml:space="preserve">, </w:t>
-      </w:r>
-      <w:proofErr w:type="spellStart"/>
-      <w:r>
-        <w:rPr>
-          <w:sz w:val="28"/>
-          <w:szCs w:val="28"/>
-        </w:rPr>
-        <w:t>DividendSum</w:t>
-      </w:r>
-      <w:proofErr w:type="spellEnd"/>
-    </w:p>
-    <w:p>
-      <w:pPr>
-        <w:pStyle w:val="ListParagraph"/>
-        <w:ind w:left="810" w:hanging="180"/>
-        <w:rPr>
-          <w:sz w:val="28"/>
-          <w:szCs w:val="28"/>
-          <w:lang w:val="ru-RU"/>
-        </w:rPr>
-      </w:pPr>
-      <w:r>
-        <w:rPr>
-          <w:sz w:val="28"/>
-          <w:szCs w:val="28"/>
-          <w:lang w:val="ru-RU"/>
-        </w:rPr>
-        <w:t xml:space="preserve">- </w:t>
-      </w:r>
-      <w:r>
-        <w:rPr>
-          <w:sz w:val="28"/>
-          <w:szCs w:val="28"/>
-          <w:lang w:val="ru-RU"/>
-        </w:rPr>
-        <w:t>столбцы должны разделяться табуляциями (</w:t>
-      </w:r>
-      <w:r>
-        <w:rPr>
-          <w:sz w:val="28"/>
-          <w:szCs w:val="28"/>
-          <w:u w:val="single"/>
-          <w:lang w:val="ru-RU"/>
-        </w:rPr>
-        <w:t>не пробелами!!!</w:t>
-      </w:r>
-      <w:r>
-        <w:rPr>
-          <w:sz w:val="28"/>
-          <w:szCs w:val="28"/>
-          <w:lang w:val="ru-RU"/>
-        </w:rPr>
-        <w:t xml:space="preserve">). При копировании из </w:t>
-      </w:r>
-      <w:r>
-        <w:rPr>
-          <w:sz w:val="28"/>
-          <w:szCs w:val="28"/>
-        </w:rPr>
-        <w:t>excel</w:t>
-      </w:r>
-      <w:r>
-        <w:rPr>
-          <w:sz w:val="28"/>
-          <w:szCs w:val="28"/>
-          <w:lang w:val="ru-RU"/>
-        </w:rPr>
-        <w:t xml:space="preserve"> </w:t>
-      </w:r>
-      <w:r>
-        <w:rPr>
-          <w:sz w:val="28"/>
-          <w:szCs w:val="28"/>
-          <w:lang w:val="ru-RU"/>
-        </w:rPr>
-        <w:t xml:space="preserve">в </w:t>
-      </w:r>
-      <w:r>
-        <w:rPr>
-          <w:sz w:val="28"/>
-          <w:szCs w:val="28"/>
-          <w:lang w:val="ru-RU"/>
-        </w:rPr>
-        <w:t>.</w:t>
-      </w:r>
-      <w:r>
-        <w:rPr>
-          <w:sz w:val="28"/>
-          <w:szCs w:val="28"/>
-        </w:rPr>
-        <w:t>txt</w:t>
-      </w:r>
-      <w:r>
-        <w:rPr>
-          <w:sz w:val="28"/>
-          <w:szCs w:val="28"/>
-          <w:lang w:val="ru-RU"/>
-        </w:rPr>
-        <w:t xml:space="preserve"> столбцы раздел</w:t>
-      </w:r>
-      <w:r>
-        <w:rPr>
-          <w:sz w:val="28"/>
-          <w:szCs w:val="28"/>
-          <w:lang w:val="ru-RU"/>
-        </w:rPr>
-        <w:t>яются табуляциями автоматически</w:t>
-      </w:r>
-    </w:p>
-    <w:p>
-      <w:pPr>
-        <w:pStyle w:val="ListParagraph"/>
-        <w:ind w:hanging="720"/>
-        <w:rPr>
-          <w:sz w:val="28"/>
-          <w:szCs w:val="28"/>
-          <w:lang w:val="ru-RU"/>
-        </w:rPr>
-      </w:pPr>
-    </w:p>
-    <w:p>
-      <w:pPr>
-        <w:pStyle w:val="ListParagraph"/>
-        <w:ind w:hanging="720"/>
-        <w:rPr>
-          <w:sz w:val="28"/>
-          <w:szCs w:val="28"/>
-          <w:lang w:val="ru-RU"/>
-        </w:rPr>
-      </w:pPr>
-      <w:r>
-        <w:rPr>
-          <w:sz w:val="28"/>
-          <w:szCs w:val="28"/>
-          <w:lang w:val="ru-RU"/>
-        </w:rPr>
-        <w:t>2.</w:t>
-      </w:r>
-      <w:r>
-        <w:rPr>
-          <w:sz w:val="28"/>
-          <w:szCs w:val="28"/>
-          <w:lang w:val="ru-RU"/>
-        </w:rPr>
-        <w:t>4</w:t>
-      </w:r>
-      <w:r>
-        <w:rPr>
-          <w:sz w:val="28"/>
-          <w:szCs w:val="28"/>
-          <w:lang w:val="ru-RU"/>
-        </w:rPr>
-        <w:t xml:space="preserve">.2) Условия добавления </w:t>
-      </w:r>
-      <w:r>
-        <w:rPr>
-          <w:sz w:val="28"/>
-          <w:szCs w:val="28"/>
-          <w:lang w:val="ru-RU"/>
-        </w:rPr>
-        <w:t>дивидендов</w:t>
-      </w:r>
-      <w:r>
-        <w:rPr>
-          <w:sz w:val="28"/>
-          <w:szCs w:val="28"/>
-          <w:lang w:val="ru-RU"/>
-        </w:rPr>
-        <w:t xml:space="preserve"> из вставки:</w:t>
-      </w:r>
-    </w:p>
-    <w:p>
-      <w:pPr>
-        <w:pStyle w:val="ListParagraph"/>
-        <w:ind w:left="810" w:hanging="180"/>
-        <w:rPr>
-          <w:sz w:val="28"/>
-          <w:szCs w:val="28"/>
-          <w:lang w:val="ru-RU"/>
-        </w:rPr>
-      </w:pPr>
-      <w:r>
-        <w:rPr>
-          <w:sz w:val="28"/>
-          <w:szCs w:val="28"/>
-          <w:lang w:val="ru-RU"/>
-        </w:rPr>
-        <w:t>- при вставке столбцы разделяются пробелами</w:t>
-      </w:r>
-    </w:p>
-    <w:p>
-      <w:pPr>
-        <w:pStyle w:val="ListParagraph"/>
-        <w:ind w:left="810" w:hanging="180"/>
-        <w:rPr>
-          <w:sz w:val="28"/>
-          <w:szCs w:val="28"/>
-          <w:lang w:val="ru-RU"/>
-        </w:rPr>
-      </w:pPr>
-      <w:r>
-        <w:rPr>
-          <w:sz w:val="28"/>
-          <w:szCs w:val="28"/>
-          <w:lang w:val="ru-RU"/>
-        </w:rPr>
-        <w:t xml:space="preserve">- вставленный текст должен содержать такие столбцы и в таком порядке: </w:t>
-      </w:r>
-      <w:r>
-        <w:rPr>
-          <w:sz w:val="28"/>
-          <w:szCs w:val="28"/>
-        </w:rPr>
-        <w:t>Ticker</w:t>
-      </w:r>
-      <w:r>
-        <w:rPr>
-          <w:sz w:val="28"/>
-          <w:szCs w:val="28"/>
-          <w:lang w:val="ru-RU"/>
-        </w:rPr>
-        <w:t xml:space="preserve">, </w:t>
-      </w:r>
-      <w:proofErr w:type="spellStart"/>
-      <w:r>
-        <w:rPr>
-          <w:sz w:val="28"/>
-          <w:szCs w:val="28"/>
-        </w:rPr>
-        <w:t>DividendSum</w:t>
-      </w:r>
-      <w:proofErr w:type="spellEnd"/>
-    </w:p>
-    <w:p>
-      <w:pPr>
-        <w:pStyle w:val="ListParagraph"/>
-        <w:ind w:left="810" w:hanging="180"/>
-        <w:rPr>
-          <w:sz w:val="28"/>
-          <w:szCs w:val="28"/>
-          <w:lang w:val="ru-RU"/>
-        </w:rPr>
-      </w:pPr>
-      <w:r>
-        <w:rPr>
-          <w:sz w:val="28"/>
-          <w:szCs w:val="28"/>
-          <w:lang w:val="ru-RU"/>
-        </w:rPr>
-        <w:t xml:space="preserve">- суббота и воскресенье </w:t>
-      </w:r>
-      <w:proofErr w:type="gramStart"/>
-      <w:r>
-        <w:rPr>
-          <w:sz w:val="28"/>
-          <w:szCs w:val="28"/>
-          <w:lang w:val="ru-RU"/>
-        </w:rPr>
-        <w:t>пропускаются(</w:t>
-      </w:r>
-      <w:proofErr w:type="gramEnd"/>
-      <w:r>
-        <w:rPr>
-          <w:sz w:val="28"/>
-          <w:szCs w:val="28"/>
-          <w:lang w:val="ru-RU"/>
-        </w:rPr>
-        <w:t xml:space="preserve">пример: если сегодня пятница, то нажатие кнопки «Завтра» запишет </w:t>
-      </w:r>
-      <w:r>
-        <w:rPr>
-          <w:sz w:val="28"/>
-          <w:szCs w:val="28"/>
-          <w:lang w:val="ru-RU"/>
-        </w:rPr>
-        <w:t xml:space="preserve">дивиденды </w:t>
-      </w:r>
-      <w:r>
-        <w:rPr>
-          <w:sz w:val="28"/>
-          <w:szCs w:val="28"/>
-          <w:lang w:val="ru-RU"/>
-        </w:rPr>
-        <w:t>на дату Понедельника, для Понедельника вчера - пятница)</w:t>
+        <w:t>пример: если сегодня пятница, то нажатие кнопки «Завтра» запишет дивиденды на дату Понедельника, для Понедельника вчера - пятница)</w:t>
       </w:r>
     </w:p>
     <w:p>
@@ -6039,6 +5919,8 @@
         </w:rPr>
         <w:t>При установке выбрать только один пункт</w:t>
       </w:r>
+      <w:bookmarkStart w:id="0" w:name="_GoBack"/>
+      <w:bookmarkEnd w:id="0"/>
       <w:r>
         <w:rPr>
           <w:sz w:val="28"/>
@@ -6121,6 +6003,119 @@
           <w:lang w:val="ru-RU"/>
         </w:rPr>
         <w:t>Закончить установку следуя указаниям установщика.</w:t>
+      </w:r>
+    </w:p>
+    <w:p>
+      <w:pPr>
+        <w:pStyle w:val="ListParagraph"/>
+        <w:ind w:left="90"/>
+        <w:rPr>
+          <w:sz w:val="28"/>
+          <w:szCs w:val="28"/>
+          <w:lang w:val="ru-RU"/>
+        </w:rPr>
+      </w:pPr>
+      <w:r>
+        <w:rPr>
+          <w:sz w:val="28"/>
+          <w:szCs w:val="28"/>
+          <w:lang w:val="ru-RU"/>
+        </w:rPr>
+        <w:t xml:space="preserve">3.4) </w:t>
+      </w:r>
+      <w:r>
+        <w:rPr>
+          <w:sz w:val="28"/>
+          <w:szCs w:val="28"/>
+          <w:lang w:val="ru-RU"/>
+        </w:rPr>
+        <w:t>Запустите приложение и перезагрузите его.</w:t>
+      </w:r>
+    </w:p>
+    <w:p>
+      <w:pPr>
+        <w:pStyle w:val="ListParagraph"/>
+        <w:ind w:left="90"/>
+        <w:rPr>
+          <w:sz w:val="28"/>
+          <w:szCs w:val="28"/>
+          <w:lang w:val="ru-RU"/>
+        </w:rPr>
+      </w:pPr>
+      <w:r>
+        <w:rPr>
+          <w:sz w:val="28"/>
+          <w:szCs w:val="28"/>
+          <w:lang w:val="ru-RU"/>
+        </w:rPr>
+        <w:t>3.5) Предположительно база данных создастся в директории «</w:t>
+      </w:r>
+      <w:proofErr w:type="gramStart"/>
+      <w:r>
+        <w:rPr>
+          <w:sz w:val="28"/>
+          <w:szCs w:val="28"/>
+          <w:lang w:val="uk-UA"/>
+        </w:rPr>
+        <w:t>С</w:t>
+      </w:r>
+      <w:r>
+        <w:rPr>
+          <w:sz w:val="28"/>
+          <w:szCs w:val="28"/>
+          <w:lang w:val="ru-RU"/>
+        </w:rPr>
+        <w:t>:\</w:t>
+      </w:r>
+      <w:r>
+        <w:rPr>
+          <w:sz w:val="28"/>
+          <w:szCs w:val="28"/>
+        </w:rPr>
+        <w:t>Users</w:t>
+      </w:r>
+      <w:r>
+        <w:rPr>
+          <w:sz w:val="28"/>
+          <w:szCs w:val="28"/>
+          <w:lang w:val="ru-RU"/>
+        </w:rPr>
+        <w:t>\</w:t>
+      </w:r>
+      <w:r>
+        <w:rPr>
+          <w:sz w:val="28"/>
+          <w:szCs w:val="28"/>
+        </w:rPr>
+        <w:t>User</w:t>
+      </w:r>
+      <w:proofErr w:type="gramEnd"/>
+      <w:r>
+        <w:rPr>
+          <w:sz w:val="28"/>
+          <w:szCs w:val="28"/>
+          <w:lang w:val="ru-RU"/>
+        </w:rPr>
+        <w:t>».</w:t>
+      </w:r>
+    </w:p>
+    <w:p>
+      <w:pPr>
+        <w:pStyle w:val="ListParagraph"/>
+        <w:ind w:left="90"/>
+        <w:rPr>
+          <w:sz w:val="28"/>
+          <w:szCs w:val="28"/>
+          <w:lang w:val="ru-RU"/>
+        </w:rPr>
+      </w:pPr>
+      <w:r>
+        <w:rPr>
+          <w:sz w:val="28"/>
+          <w:szCs w:val="28"/>
+          <w:lang w:val="ru-RU"/>
+        </w:rPr>
+        <w:t>3.6) Пользоваться приложением.</w:t>
       </w:r>
     </w:p>
     <w:p>
@@ -7828,7 +7823,7 @@
 </file>
 
 <file path=customXml/itemProps1.xml><?xml version="1.0" encoding="utf-8"?>
-<ds:datastoreItem xmlns:ds="http://schemas.openxmlformats.org/officeDocument/2006/customXml" ds:itemID="{CC861884-86B9-4995-B88C-A71C3E1EB9FD}">
+<ds:datastoreItem xmlns:ds="http://schemas.openxmlformats.org/officeDocument/2006/customXml" ds:itemID="{D71058CA-5047-4509-B5DF-625DB880ADEC}">
   <ds:schemaRefs>
     <ds:schemaRef ds:uri="http://schemas.openxmlformats.org/officeDocument/2006/bibliography"/>
   </ds:schemaRefs>

</xml_diff>